<commit_message>
Fixed wrong Logout API method.
</commit_message>
<xml_diff>
--- a/Swift - Entrance Test2.docx
+++ b/Swift - Entrance Test2.docx
@@ -42,7 +42,6 @@
           <w:szCs w:val="24"/>
         </w:rPr>
       </w:pPr>
-      <w:proofErr w:type="spellStart"/>
       <w:r>
         <w:rPr>
           <w:b/>
@@ -51,18 +50,7 @@
           <w:sz w:val="24"/>
           <w:szCs w:val="24"/>
         </w:rPr>
-        <w:t>Nexlesoft</w:t>
-      </w:r>
-      <w:proofErr w:type="spellEnd"/>
-      <w:r>
-        <w:rPr>
-          <w:b/>
-          <w:i/>
-          <w:color w:val="595959"/>
-          <w:sz w:val="24"/>
-          <w:szCs w:val="24"/>
-        </w:rPr>
-        <w:t xml:space="preserve"> Cooperation, May 2022</w:t>
+        <w:t>Nexlesoft Cooperation, May 2022</w:t>
       </w:r>
     </w:p>
     <w:p>
@@ -95,15 +83,7 @@
         <w:t>screens</w:t>
       </w:r>
       <w:r>
-        <w:t xml:space="preserve"> &amp; and </w:t>
-      </w:r>
-      <w:proofErr w:type="spellStart"/>
-      <w:r>
-        <w:t>sidemenu</w:t>
-      </w:r>
-      <w:proofErr w:type="spellEnd"/>
-      <w:r>
-        <w:t xml:space="preserve"> for this examination using real APIs integration. See </w:t>
+        <w:t xml:space="preserve"> &amp; and sidemenu for this examination using real APIs integration. See </w:t>
       </w:r>
       <w:hyperlink w:anchor="_heading=h.gjdgxs">
         <w:r>
@@ -467,7 +447,6 @@
           <w:tag w:val="goog_rdk_0"/>
           <w:id w:val="-1206022306"/>
         </w:sdtPr>
-        <w:sdtEndPr/>
         <w:sdtContent>
           <w:commentRangeStart w:id="0"/>
         </w:sdtContent>
@@ -480,15 +459,7 @@
         <w:commentReference w:id="0"/>
       </w:r>
       <w:r>
-        <w:t xml:space="preserve"> using hamburger icon (</w:t>
-      </w:r>
-      <w:proofErr w:type="spellStart"/>
-      <w:r>
-        <w:t>sidemenu</w:t>
-      </w:r>
-      <w:proofErr w:type="spellEnd"/>
-      <w:r>
-        <w:t>)</w:t>
+        <w:t xml:space="preserve"> using hamburger icon (sidemenu)</w:t>
       </w:r>
       <w:r>
         <w:rPr>
@@ -556,7 +527,6 @@
         </w:numPr>
       </w:pPr>
       <w:r>
-        <w:lastRenderedPageBreak/>
         <w:t xml:space="preserve">Use </w:t>
       </w:r>
       <w:r>
@@ -579,28 +549,12 @@
       <w:r>
         <w:t xml:space="preserve">Use </w:t>
       </w:r>
-      <w:proofErr w:type="spellStart"/>
-      <w:r>
-        <w:rPr>
-          <w:b/>
-        </w:rPr>
-        <w:t>UIKit</w:t>
-      </w:r>
-      <w:proofErr w:type="spellEnd"/>
-      <w:r>
-        <w:rPr>
-          <w:b/>
-        </w:rPr>
-        <w:t>/</w:t>
-      </w:r>
-      <w:proofErr w:type="spellStart"/>
-      <w:r>
-        <w:rPr>
-          <w:b/>
-        </w:rPr>
-        <w:t>SwiftUI</w:t>
-      </w:r>
-      <w:proofErr w:type="spellEnd"/>
+      <w:r>
+        <w:rPr>
+          <w:b/>
+        </w:rPr>
+        <w:t>UIKit/SwiftUI</w:t>
+      </w:r>
       <w:r>
         <w:t xml:space="preserve"> to build UI.</w:t>
       </w:r>
@@ -615,33 +569,11 @@
       <w:r>
         <w:t xml:space="preserve">Use </w:t>
       </w:r>
-      <w:proofErr w:type="spellStart"/>
-      <w:r>
-        <w:rPr>
-          <w:b/>
-        </w:rPr>
-        <w:t>Alamofire</w:t>
-      </w:r>
-      <w:proofErr w:type="spellEnd"/>
-      <w:r>
-        <w:rPr>
-          <w:b/>
-        </w:rPr>
-        <w:t>/</w:t>
-      </w:r>
-      <w:proofErr w:type="spellStart"/>
-      <w:r>
-        <w:rPr>
-          <w:b/>
-        </w:rPr>
-        <w:t>URLSession</w:t>
-      </w:r>
-      <w:proofErr w:type="spellEnd"/>
-      <w:r>
-        <w:rPr>
-          <w:b/>
-        </w:rPr>
-        <w:t xml:space="preserve"> </w:t>
+      <w:r>
+        <w:rPr>
+          <w:b/>
+        </w:rPr>
+        <w:t xml:space="preserve">Alamofire/URLSession </w:t>
       </w:r>
       <w:r>
         <w:t>to call API.</w:t>
@@ -736,10 +668,15 @@
           <w:szCs w:val="20"/>
           <w:highlight w:val="white"/>
         </w:rPr>
-        <w:t xml:space="preserve"> to implement login/signup such as:  google login </w:t>
-      </w:r>
-      <w:proofErr w:type="spellStart"/>
-      <w:r>
+        <w:t xml:space="preserve"> to implement login/signup such as:  google login sdk, facebook login sdk… (optional)</w:t>
+      </w:r>
+    </w:p>
+    <w:p>
+      <w:pPr>
+        <w:numPr>
+          <w:ilvl w:val="1"/>
+          <w:numId w:val="1"/>
+        </w:numPr>
         <w:rPr>
           <w:rFonts w:ascii="Roboto" w:eastAsia="Roboto" w:hAnsi="Roboto" w:cs="Roboto"/>
           <w:color w:val="202124"/>
@@ -747,9 +684,7 @@
           <w:szCs w:val="20"/>
           <w:highlight w:val="white"/>
         </w:rPr>
-        <w:t>sdk</w:t>
-      </w:r>
-      <w:proofErr w:type="spellEnd"/>
+      </w:pPr>
       <w:r>
         <w:rPr>
           <w:rFonts w:ascii="Roboto" w:eastAsia="Roboto" w:hAnsi="Roboto" w:cs="Roboto"/>
@@ -758,114 +693,19 @@
           <w:szCs w:val="20"/>
           <w:highlight w:val="white"/>
         </w:rPr>
-        <w:t xml:space="preserve">, </w:t>
-      </w:r>
-      <w:proofErr w:type="spellStart"/>
+        <w:t xml:space="preserve">Using </w:t>
+      </w:r>
       <w:r>
         <w:rPr>
           <w:rFonts w:ascii="Roboto" w:eastAsia="Roboto" w:hAnsi="Roboto" w:cs="Roboto"/>
+          <w:b/>
           <w:color w:val="202124"/>
           <w:sz w:val="20"/>
           <w:szCs w:val="20"/>
           <w:highlight w:val="white"/>
         </w:rPr>
-        <w:t>facebook</w:t>
-      </w:r>
-      <w:proofErr w:type="spellEnd"/>
-      <w:r>
-        <w:rPr>
-          <w:rFonts w:ascii="Roboto" w:eastAsia="Roboto" w:hAnsi="Roboto" w:cs="Roboto"/>
-          <w:color w:val="202124"/>
-          <w:sz w:val="20"/>
-          <w:szCs w:val="20"/>
-          <w:highlight w:val="white"/>
-        </w:rPr>
-        <w:t xml:space="preserve"> login </w:t>
-      </w:r>
-      <w:proofErr w:type="spellStart"/>
-      <w:r>
-        <w:rPr>
-          <w:rFonts w:ascii="Roboto" w:eastAsia="Roboto" w:hAnsi="Roboto" w:cs="Roboto"/>
-          <w:color w:val="202124"/>
-          <w:sz w:val="20"/>
-          <w:szCs w:val="20"/>
-          <w:highlight w:val="white"/>
-        </w:rPr>
-        <w:t>sdk</w:t>
-      </w:r>
-      <w:proofErr w:type="spellEnd"/>
-      <w:r>
-        <w:rPr>
-          <w:rFonts w:ascii="Roboto" w:eastAsia="Roboto" w:hAnsi="Roboto" w:cs="Roboto"/>
-          <w:color w:val="202124"/>
-          <w:sz w:val="20"/>
-          <w:szCs w:val="20"/>
-          <w:highlight w:val="white"/>
-        </w:rPr>
-        <w:t>… (optional)</w:t>
-      </w:r>
-    </w:p>
-    <w:p>
-      <w:pPr>
-        <w:numPr>
-          <w:ilvl w:val="1"/>
-          <w:numId w:val="1"/>
-        </w:numPr>
-        <w:rPr>
-          <w:rFonts w:ascii="Roboto" w:eastAsia="Roboto" w:hAnsi="Roboto" w:cs="Roboto"/>
-          <w:color w:val="202124"/>
-          <w:sz w:val="20"/>
-          <w:szCs w:val="20"/>
-          <w:highlight w:val="white"/>
-        </w:rPr>
-      </w:pPr>
-      <w:r>
-        <w:rPr>
-          <w:rFonts w:ascii="Roboto" w:eastAsia="Roboto" w:hAnsi="Roboto" w:cs="Roboto"/>
-          <w:color w:val="202124"/>
-          <w:sz w:val="20"/>
-          <w:szCs w:val="20"/>
-          <w:highlight w:val="white"/>
-        </w:rPr>
-        <w:t xml:space="preserve">Using </w:t>
-      </w:r>
-      <w:proofErr w:type="spellStart"/>
-      <w:r>
-        <w:rPr>
-          <w:rFonts w:ascii="Roboto" w:eastAsia="Roboto" w:hAnsi="Roboto" w:cs="Roboto"/>
-          <w:b/>
-          <w:color w:val="202124"/>
-          <w:sz w:val="20"/>
-          <w:szCs w:val="20"/>
-          <w:highlight w:val="white"/>
-        </w:rPr>
-        <w:t>SwiftPackages</w:t>
-      </w:r>
-      <w:proofErr w:type="spellEnd"/>
-      <w:r>
-        <w:rPr>
-          <w:rFonts w:ascii="Roboto" w:eastAsia="Roboto" w:hAnsi="Roboto" w:cs="Roboto"/>
-          <w:b/>
-          <w:color w:val="202124"/>
-          <w:sz w:val="20"/>
-          <w:szCs w:val="20"/>
-          <w:highlight w:val="white"/>
-        </w:rPr>
-        <w:t>/</w:t>
-      </w:r>
-      <w:proofErr w:type="spellStart"/>
-      <w:r>
-        <w:rPr>
-          <w:rFonts w:ascii="Roboto" w:eastAsia="Roboto" w:hAnsi="Roboto" w:cs="Roboto"/>
-          <w:b/>
-          <w:color w:val="202124"/>
-          <w:sz w:val="20"/>
-          <w:szCs w:val="20"/>
-          <w:highlight w:val="white"/>
-        </w:rPr>
-        <w:t>Cocoapod</w:t>
-      </w:r>
-      <w:proofErr w:type="spellEnd"/>
+        <w:t>SwiftPackages/Cocoapod</w:t>
+      </w:r>
       <w:r>
         <w:rPr>
           <w:rFonts w:ascii="Roboto" w:eastAsia="Roboto" w:hAnsi="Roboto" w:cs="Roboto"/>
@@ -1096,21 +936,7 @@
         <w:rPr>
           <w:color w:val="000000"/>
         </w:rPr>
-        <w:t xml:space="preserve">The implementation is uploaded to personal GitHub repo. Then send the repo link back to </w:t>
-      </w:r>
-      <w:proofErr w:type="spellStart"/>
-      <w:r>
-        <w:rPr>
-          <w:color w:val="000000"/>
-        </w:rPr>
-        <w:t>Nexle</w:t>
-      </w:r>
-      <w:proofErr w:type="spellEnd"/>
-      <w:r>
-        <w:rPr>
-          <w:color w:val="000000"/>
-        </w:rPr>
-        <w:t xml:space="preserve"> for review.</w:t>
+        <w:t>The implementation is uploaded to personal GitHub repo. Then send the repo link back to Nexle for review.</w:t>
       </w:r>
     </w:p>
     <w:p>
@@ -1520,7 +1346,6 @@
         </w:rPr>
         <w:t xml:space="preserve">The validation error messages only show when the user clicks the </w:t>
       </w:r>
-      <w:proofErr w:type="gramStart"/>
       <w:r>
         <w:rPr>
           <w:b/>
@@ -1528,7 +1353,6 @@
         </w:rPr>
         <w:t>Sign Up</w:t>
       </w:r>
-      <w:proofErr w:type="gramEnd"/>
       <w:r>
         <w:rPr>
           <w:color w:val="000000"/>
@@ -1554,7 +1378,6 @@
         <w:rPr>
           <w:color w:val="000000"/>
         </w:rPr>
-        <w:lastRenderedPageBreak/>
         <w:t>The validation error messages will disappear when the user start inputting.</w:t>
       </w:r>
     </w:p>
@@ -1864,21 +1687,7 @@
         <w:rPr>
           <w:color w:val="000000"/>
         </w:rPr>
-        <w:t xml:space="preserve"> </w:t>
-      </w:r>
-      <w:proofErr w:type="gramStart"/>
-      <w:r>
-        <w:rPr>
-          <w:color w:val="000000"/>
-        </w:rPr>
-        <w:t>button</w:t>
-      </w:r>
-      <w:proofErr w:type="gramEnd"/>
-      <w:r>
-        <w:rPr>
-          <w:color w:val="000000"/>
-        </w:rPr>
-        <w:t xml:space="preserve"> and the validation doesn’t match</w:t>
+        <w:t xml:space="preserve"> button and the validation doesn’t match</w:t>
       </w:r>
     </w:p>
     <w:p>
@@ -2210,11 +2019,9 @@
       <w:pPr>
         <w:pStyle w:val="Heading2"/>
       </w:pPr>
-      <w:proofErr w:type="spellStart"/>
       <w:r>
         <w:t>Sidemenu</w:t>
       </w:r>
-      <w:proofErr w:type="spellEnd"/>
     </w:p>
     <w:p>
       <w:pPr>
@@ -2234,21 +2041,7 @@
         <w:rPr>
           <w:color w:val="000000"/>
         </w:rPr>
-        <w:t xml:space="preserve">This </w:t>
-      </w:r>
-      <w:proofErr w:type="spellStart"/>
-      <w:r>
-        <w:rPr>
-          <w:color w:val="000000"/>
-        </w:rPr>
-        <w:t>sidemenu</w:t>
-      </w:r>
-      <w:proofErr w:type="spellEnd"/>
-      <w:r>
-        <w:rPr>
-          <w:color w:val="000000"/>
-        </w:rPr>
-        <w:t xml:space="preserve"> appears when the user taps to the hamburger menu and logout. Check </w:t>
+        <w:t xml:space="preserve">This sidemenu appears when the user taps to the hamburger menu and logout. Check </w:t>
       </w:r>
       <w:hyperlink w:anchor="_heading=h.gjdgxs">
         <w:r>
@@ -2275,7 +2068,6 @@
       <w:bookmarkStart w:id="2" w:name="_heading=h.30j0zll" w:colFirst="0" w:colLast="0"/>
       <w:bookmarkEnd w:id="2"/>
       <w:r>
-        <w:lastRenderedPageBreak/>
         <w:t>API Reference</w:t>
       </w:r>
     </w:p>
@@ -2654,19 +2446,11 @@
           <w:between w:val="nil"/>
         </w:pBdr>
       </w:pPr>
-      <w:proofErr w:type="spellStart"/>
-      <w:r>
-        <w:rPr>
-          <w:color w:val="000000"/>
-        </w:rPr>
-        <w:t>firstName</w:t>
-      </w:r>
-      <w:proofErr w:type="spellEnd"/>
-      <w:r>
-        <w:rPr>
-          <w:color w:val="000000"/>
-        </w:rPr>
-        <w:t xml:space="preserve"> (string)</w:t>
+      <w:r>
+        <w:rPr>
+          <w:color w:val="000000"/>
+        </w:rPr>
+        <w:t>firstName (string)</w:t>
       </w:r>
     </w:p>
     <w:p>
@@ -2683,19 +2467,11 @@
           <w:between w:val="nil"/>
         </w:pBdr>
       </w:pPr>
-      <w:proofErr w:type="spellStart"/>
-      <w:r>
-        <w:rPr>
-          <w:color w:val="000000"/>
-        </w:rPr>
-        <w:t>lastName</w:t>
-      </w:r>
-      <w:proofErr w:type="spellEnd"/>
-      <w:r>
-        <w:rPr>
-          <w:color w:val="000000"/>
-        </w:rPr>
-        <w:t xml:space="preserve"> (string)</w:t>
+      <w:r>
+        <w:rPr>
+          <w:color w:val="000000"/>
+        </w:rPr>
+        <w:t>lastName (string)</w:t>
       </w:r>
     </w:p>
     <w:p>
@@ -2712,19 +2488,11 @@
           <w:between w:val="nil"/>
         </w:pBdr>
       </w:pPr>
-      <w:proofErr w:type="spellStart"/>
-      <w:r>
-        <w:rPr>
-          <w:color w:val="000000"/>
-        </w:rPr>
-        <w:t>displayName</w:t>
-      </w:r>
-      <w:proofErr w:type="spellEnd"/>
-      <w:r>
-        <w:rPr>
-          <w:color w:val="000000"/>
-        </w:rPr>
-        <w:t xml:space="preserve"> (string)</w:t>
+      <w:r>
+        <w:rPr>
+          <w:color w:val="000000"/>
+        </w:rPr>
+        <w:t>displayName (string)</w:t>
       </w:r>
     </w:p>
     <w:p>
@@ -2762,19 +2530,11 @@
           <w:between w:val="nil"/>
         </w:pBdr>
       </w:pPr>
-      <w:proofErr w:type="spellStart"/>
-      <w:r>
-        <w:rPr>
-          <w:color w:val="000000"/>
-        </w:rPr>
-        <w:t>refreshToken</w:t>
-      </w:r>
-      <w:proofErr w:type="spellEnd"/>
-      <w:r>
-        <w:rPr>
-          <w:color w:val="000000"/>
-        </w:rPr>
-        <w:t xml:space="preserve"> (string)</w:t>
+      <w:r>
+        <w:rPr>
+          <w:color w:val="000000"/>
+        </w:rPr>
+        <w:t>refreshToken (string)</w:t>
       </w:r>
     </w:p>
     <w:p>
@@ -3052,29 +2812,7 @@
           <w:sz w:val="18"/>
           <w:szCs w:val="18"/>
         </w:rPr>
-        <w:t xml:space="preserve">  "</w:t>
-      </w:r>
-      <w:proofErr w:type="spellStart"/>
-      <w:r>
-        <w:rPr>
-          <w:rFonts w:ascii="Consolas" w:eastAsia="Consolas" w:hAnsi="Consolas" w:cs="Consolas"/>
-          <w:b/>
-          <w:color w:val="FFFFFF"/>
-          <w:sz w:val="18"/>
-          <w:szCs w:val="18"/>
-        </w:rPr>
-        <w:t>firstName</w:t>
-      </w:r>
-      <w:proofErr w:type="spellEnd"/>
-      <w:r>
-        <w:rPr>
-          <w:rFonts w:ascii="Consolas" w:eastAsia="Consolas" w:hAnsi="Consolas" w:cs="Consolas"/>
-          <w:b/>
-          <w:color w:val="FFFFFF"/>
-          <w:sz w:val="18"/>
-          <w:szCs w:val="18"/>
-        </w:rPr>
-        <w:t xml:space="preserve">": </w:t>
+        <w:t xml:space="preserve">  "firstName": </w:t>
       </w:r>
       <w:r>
         <w:rPr>
@@ -3084,29 +2822,7 @@
           <w:sz w:val="18"/>
           <w:szCs w:val="18"/>
         </w:rPr>
-        <w:t>"</w:t>
-      </w:r>
-      <w:proofErr w:type="spellStart"/>
-      <w:r>
-        <w:rPr>
-          <w:rFonts w:ascii="Consolas" w:eastAsia="Consolas" w:hAnsi="Consolas" w:cs="Consolas"/>
-          <w:b/>
-          <w:color w:val="A2FCA2"/>
-          <w:sz w:val="18"/>
-          <w:szCs w:val="18"/>
-        </w:rPr>
-        <w:t>Trung</w:t>
-      </w:r>
-      <w:proofErr w:type="spellEnd"/>
-      <w:r>
-        <w:rPr>
-          <w:rFonts w:ascii="Consolas" w:eastAsia="Consolas" w:hAnsi="Consolas" w:cs="Consolas"/>
-          <w:b/>
-          <w:color w:val="A2FCA2"/>
-          <w:sz w:val="18"/>
-          <w:szCs w:val="18"/>
-        </w:rPr>
-        <w:t>"</w:t>
+        <w:t>"Trung"</w:t>
       </w:r>
       <w:r>
         <w:rPr>
@@ -3158,29 +2874,7 @@
           <w:sz w:val="18"/>
           <w:szCs w:val="18"/>
         </w:rPr>
-        <w:t xml:space="preserve">  "</w:t>
-      </w:r>
-      <w:proofErr w:type="spellStart"/>
-      <w:r>
-        <w:rPr>
-          <w:rFonts w:ascii="Consolas" w:eastAsia="Consolas" w:hAnsi="Consolas" w:cs="Consolas"/>
-          <w:b/>
-          <w:color w:val="FFFFFF"/>
-          <w:sz w:val="18"/>
-          <w:szCs w:val="18"/>
-        </w:rPr>
-        <w:t>lastName</w:t>
-      </w:r>
-      <w:proofErr w:type="spellEnd"/>
-      <w:r>
-        <w:rPr>
-          <w:rFonts w:ascii="Consolas" w:eastAsia="Consolas" w:hAnsi="Consolas" w:cs="Consolas"/>
-          <w:b/>
-          <w:color w:val="FFFFFF"/>
-          <w:sz w:val="18"/>
-          <w:szCs w:val="18"/>
-        </w:rPr>
-        <w:t xml:space="preserve">": </w:t>
+        <w:t xml:space="preserve">  "lastName": </w:t>
       </w:r>
       <w:r>
         <w:rPr>
@@ -3242,29 +2936,7 @@
           <w:sz w:val="18"/>
           <w:szCs w:val="18"/>
         </w:rPr>
-        <w:t xml:space="preserve">  "</w:t>
-      </w:r>
-      <w:proofErr w:type="spellStart"/>
-      <w:r>
-        <w:rPr>
-          <w:rFonts w:ascii="Consolas" w:eastAsia="Consolas" w:hAnsi="Consolas" w:cs="Consolas"/>
-          <w:b/>
-          <w:color w:val="FFFFFF"/>
-          <w:sz w:val="18"/>
-          <w:szCs w:val="18"/>
-        </w:rPr>
-        <w:t>createdAt</w:t>
-      </w:r>
-      <w:proofErr w:type="spellEnd"/>
-      <w:r>
-        <w:rPr>
-          <w:rFonts w:ascii="Consolas" w:eastAsia="Consolas" w:hAnsi="Consolas" w:cs="Consolas"/>
-          <w:b/>
-          <w:color w:val="FFFFFF"/>
-          <w:sz w:val="18"/>
-          <w:szCs w:val="18"/>
-        </w:rPr>
-        <w:t xml:space="preserve">": </w:t>
+        <w:t xml:space="preserve">  "createdAt": </w:t>
       </w:r>
       <w:r>
         <w:rPr>
@@ -3326,29 +2998,7 @@
           <w:sz w:val="18"/>
           <w:szCs w:val="18"/>
         </w:rPr>
-        <w:t xml:space="preserve">  "</w:t>
-      </w:r>
-      <w:proofErr w:type="spellStart"/>
-      <w:r>
-        <w:rPr>
-          <w:rFonts w:ascii="Consolas" w:eastAsia="Consolas" w:hAnsi="Consolas" w:cs="Consolas"/>
-          <w:b/>
-          <w:color w:val="FFFFFF"/>
-          <w:sz w:val="18"/>
-          <w:szCs w:val="18"/>
-        </w:rPr>
-        <w:t>updatedAt</w:t>
-      </w:r>
-      <w:proofErr w:type="spellEnd"/>
-      <w:r>
-        <w:rPr>
-          <w:rFonts w:ascii="Consolas" w:eastAsia="Consolas" w:hAnsi="Consolas" w:cs="Consolas"/>
-          <w:b/>
-          <w:color w:val="FFFFFF"/>
-          <w:sz w:val="18"/>
-          <w:szCs w:val="18"/>
-        </w:rPr>
-        <w:t xml:space="preserve">": </w:t>
+        <w:t xml:space="preserve">  "updatedAt": </w:t>
       </w:r>
       <w:r>
         <w:rPr>
@@ -3472,29 +3122,7 @@
           <w:sz w:val="18"/>
           <w:szCs w:val="18"/>
         </w:rPr>
-        <w:t xml:space="preserve">  "</w:t>
-      </w:r>
-      <w:proofErr w:type="spellStart"/>
-      <w:r>
-        <w:rPr>
-          <w:rFonts w:ascii="Consolas" w:eastAsia="Consolas" w:hAnsi="Consolas" w:cs="Consolas"/>
-          <w:b/>
-          <w:color w:val="FFFFFF"/>
-          <w:sz w:val="18"/>
-          <w:szCs w:val="18"/>
-        </w:rPr>
-        <w:t>displayName</w:t>
-      </w:r>
-      <w:proofErr w:type="spellEnd"/>
-      <w:r>
-        <w:rPr>
-          <w:rFonts w:ascii="Consolas" w:eastAsia="Consolas" w:hAnsi="Consolas" w:cs="Consolas"/>
-          <w:b/>
-          <w:color w:val="FFFFFF"/>
-          <w:sz w:val="18"/>
-          <w:szCs w:val="18"/>
-        </w:rPr>
-        <w:t xml:space="preserve">": </w:t>
+        <w:t xml:space="preserve">  "displayName": </w:t>
       </w:r>
       <w:r>
         <w:rPr>
@@ -3504,29 +3132,7 @@
           <w:sz w:val="18"/>
           <w:szCs w:val="18"/>
         </w:rPr>
-        <w:t xml:space="preserve">"Huynh </w:t>
-      </w:r>
-      <w:proofErr w:type="spellStart"/>
-      <w:r>
-        <w:rPr>
-          <w:rFonts w:ascii="Consolas" w:eastAsia="Consolas" w:hAnsi="Consolas" w:cs="Consolas"/>
-          <w:b/>
-          <w:color w:val="A2FCA2"/>
-          <w:sz w:val="18"/>
-          <w:szCs w:val="18"/>
-        </w:rPr>
-        <w:t>Trung</w:t>
-      </w:r>
-      <w:proofErr w:type="spellEnd"/>
-      <w:r>
-        <w:rPr>
-          <w:rFonts w:ascii="Consolas" w:eastAsia="Consolas" w:hAnsi="Consolas" w:cs="Consolas"/>
-          <w:b/>
-          <w:color w:val="A2FCA2"/>
-          <w:sz w:val="18"/>
-          <w:szCs w:val="18"/>
-        </w:rPr>
-        <w:t>"</w:t>
+        <w:t>"Huynh Trung"</w:t>
       </w:r>
       <w:r>
         <w:rPr>
@@ -3640,29 +3246,7 @@
           <w:sz w:val="18"/>
           <w:szCs w:val="18"/>
         </w:rPr>
-        <w:t xml:space="preserve">  "</w:t>
-      </w:r>
-      <w:proofErr w:type="spellStart"/>
-      <w:r>
-        <w:rPr>
-          <w:rFonts w:ascii="Consolas" w:eastAsia="Consolas" w:hAnsi="Consolas" w:cs="Consolas"/>
-          <w:b/>
-          <w:color w:val="FFFFFF"/>
-          <w:sz w:val="18"/>
-          <w:szCs w:val="18"/>
-        </w:rPr>
-        <w:t>refreshToken</w:t>
-      </w:r>
-      <w:proofErr w:type="spellEnd"/>
-      <w:r>
-        <w:rPr>
-          <w:rFonts w:ascii="Consolas" w:eastAsia="Consolas" w:hAnsi="Consolas" w:cs="Consolas"/>
-          <w:b/>
-          <w:color w:val="FFFFFF"/>
-          <w:sz w:val="18"/>
-          <w:szCs w:val="18"/>
-        </w:rPr>
-        <w:t xml:space="preserve">": </w:t>
+        <w:t xml:space="preserve">  "refreshToken": </w:t>
       </w:r>
       <w:r>
         <w:rPr>
@@ -3837,19 +3421,11 @@
           <w:between w:val="nil"/>
         </w:pBdr>
       </w:pPr>
-      <w:proofErr w:type="spellStart"/>
-      <w:r>
-        <w:rPr>
-          <w:color w:val="000000"/>
-        </w:rPr>
-        <w:t>firstName</w:t>
-      </w:r>
-      <w:proofErr w:type="spellEnd"/>
-      <w:r>
-        <w:rPr>
-          <w:color w:val="000000"/>
-        </w:rPr>
-        <w:t xml:space="preserve"> (string)</w:t>
+      <w:r>
+        <w:rPr>
+          <w:color w:val="000000"/>
+        </w:rPr>
+        <w:t>firstName (string)</w:t>
       </w:r>
     </w:p>
     <w:p>
@@ -3866,19 +3442,11 @@
           <w:between w:val="nil"/>
         </w:pBdr>
       </w:pPr>
-      <w:proofErr w:type="spellStart"/>
-      <w:r>
-        <w:rPr>
-          <w:color w:val="000000"/>
-        </w:rPr>
-        <w:t>lastName</w:t>
-      </w:r>
-      <w:proofErr w:type="spellEnd"/>
-      <w:r>
-        <w:rPr>
-          <w:color w:val="000000"/>
-        </w:rPr>
-        <w:t xml:space="preserve"> (string)</w:t>
+      <w:r>
+        <w:rPr>
+          <w:color w:val="000000"/>
+        </w:rPr>
+        <w:t>lastName (string)</w:t>
       </w:r>
     </w:p>
     <w:p>
@@ -3928,7 +3496,6 @@
         <w:ind w:left="1080"/>
       </w:pPr>
       <w:r>
-        <w:lastRenderedPageBreak/>
         <w:t>E.g.</w:t>
       </w:r>
     </w:p>
@@ -4013,51 +3580,7 @@
           <w:sz w:val="18"/>
           <w:szCs w:val="18"/>
         </w:rPr>
-        <w:t xml:space="preserve">  "</w:t>
-      </w:r>
-      <w:proofErr w:type="spellStart"/>
-      <w:r>
-        <w:rPr>
-          <w:rFonts w:ascii="Consolas" w:eastAsia="Consolas" w:hAnsi="Consolas" w:cs="Consolas"/>
-          <w:b/>
-          <w:color w:val="FFFFFF"/>
-          <w:sz w:val="18"/>
-          <w:szCs w:val="18"/>
-        </w:rPr>
-        <w:t>firstName</w:t>
-      </w:r>
-      <w:proofErr w:type="spellEnd"/>
-      <w:r>
-        <w:rPr>
-          <w:rFonts w:ascii="Consolas" w:eastAsia="Consolas" w:hAnsi="Consolas" w:cs="Consolas"/>
-          <w:b/>
-          <w:color w:val="FFFFFF"/>
-          <w:sz w:val="18"/>
-          <w:szCs w:val="18"/>
-        </w:rPr>
-        <w:t>": "</w:t>
-      </w:r>
-      <w:proofErr w:type="spellStart"/>
-      <w:r>
-        <w:rPr>
-          <w:rFonts w:ascii="Consolas" w:eastAsia="Consolas" w:hAnsi="Consolas" w:cs="Consolas"/>
-          <w:b/>
-          <w:color w:val="FFFFFF"/>
-          <w:sz w:val="18"/>
-          <w:szCs w:val="18"/>
-        </w:rPr>
-        <w:t>Trung</w:t>
-      </w:r>
-      <w:proofErr w:type="spellEnd"/>
-      <w:r>
-        <w:rPr>
-          <w:rFonts w:ascii="Consolas" w:eastAsia="Consolas" w:hAnsi="Consolas" w:cs="Consolas"/>
-          <w:b/>
-          <w:color w:val="FFFFFF"/>
-          <w:sz w:val="18"/>
-          <w:szCs w:val="18"/>
-        </w:rPr>
-        <w:t>",</w:t>
+        <w:t xml:space="preserve">  "firstName": "Trung",</w:t>
       </w:r>
     </w:p>
     <w:p>
@@ -4099,29 +3622,7 @@
           <w:sz w:val="18"/>
           <w:szCs w:val="18"/>
         </w:rPr>
-        <w:t xml:space="preserve">  "</w:t>
-      </w:r>
-      <w:proofErr w:type="spellStart"/>
-      <w:r>
-        <w:rPr>
-          <w:rFonts w:ascii="Consolas" w:eastAsia="Consolas" w:hAnsi="Consolas" w:cs="Consolas"/>
-          <w:b/>
-          <w:color w:val="FFFFFF"/>
-          <w:sz w:val="18"/>
-          <w:szCs w:val="18"/>
-        </w:rPr>
-        <w:t>lastName</w:t>
-      </w:r>
-      <w:proofErr w:type="spellEnd"/>
-      <w:r>
-        <w:rPr>
-          <w:rFonts w:ascii="Consolas" w:eastAsia="Consolas" w:hAnsi="Consolas" w:cs="Consolas"/>
-          <w:b/>
-          <w:color w:val="FFFFFF"/>
-          <w:sz w:val="18"/>
-          <w:szCs w:val="18"/>
-        </w:rPr>
-        <w:t>": "Huynh",</w:t>
+        <w:t xml:space="preserve">  "lastName": "Huynh",</w:t>
       </w:r>
     </w:p>
     <w:p>
@@ -4306,19 +3807,11 @@
           <w:between w:val="nil"/>
         </w:pBdr>
       </w:pPr>
-      <w:proofErr w:type="spellStart"/>
-      <w:r>
-        <w:rPr>
-          <w:color w:val="000000"/>
-        </w:rPr>
-        <w:t>firstName</w:t>
-      </w:r>
-      <w:proofErr w:type="spellEnd"/>
-      <w:r>
-        <w:rPr>
-          <w:color w:val="000000"/>
-        </w:rPr>
-        <w:t xml:space="preserve"> (string)</w:t>
+      <w:r>
+        <w:rPr>
+          <w:color w:val="000000"/>
+        </w:rPr>
+        <w:t>firstName (string)</w:t>
       </w:r>
     </w:p>
     <w:p>
@@ -4335,19 +3828,11 @@
           <w:between w:val="nil"/>
         </w:pBdr>
       </w:pPr>
-      <w:proofErr w:type="spellStart"/>
-      <w:r>
-        <w:rPr>
-          <w:color w:val="000000"/>
-        </w:rPr>
-        <w:t>lastName</w:t>
-      </w:r>
-      <w:proofErr w:type="spellEnd"/>
-      <w:r>
-        <w:rPr>
-          <w:color w:val="000000"/>
-        </w:rPr>
-        <w:t xml:space="preserve"> (string)</w:t>
+      <w:r>
+        <w:rPr>
+          <w:color w:val="000000"/>
+        </w:rPr>
+        <w:t>lastName (string)</w:t>
       </w:r>
     </w:p>
     <w:p>
@@ -4364,19 +3849,11 @@
           <w:between w:val="nil"/>
         </w:pBdr>
       </w:pPr>
-      <w:proofErr w:type="spellStart"/>
-      <w:r>
-        <w:rPr>
-          <w:color w:val="000000"/>
-        </w:rPr>
-        <w:t>displayName</w:t>
-      </w:r>
-      <w:proofErr w:type="spellEnd"/>
-      <w:r>
-        <w:rPr>
-          <w:color w:val="000000"/>
-        </w:rPr>
-        <w:t xml:space="preserve"> (string)</w:t>
+      <w:r>
+        <w:rPr>
+          <w:color w:val="000000"/>
+        </w:rPr>
+        <w:t>displayName (string)</w:t>
       </w:r>
     </w:p>
     <w:p>
@@ -4414,19 +3891,11 @@
           <w:between w:val="nil"/>
         </w:pBdr>
       </w:pPr>
-      <w:proofErr w:type="spellStart"/>
-      <w:r>
-        <w:rPr>
-          <w:color w:val="000000"/>
-        </w:rPr>
-        <w:t>refreshToken</w:t>
-      </w:r>
-      <w:proofErr w:type="spellEnd"/>
-      <w:r>
-        <w:rPr>
-          <w:color w:val="000000"/>
-        </w:rPr>
-        <w:t xml:space="preserve"> (string)</w:t>
+      <w:r>
+        <w:rPr>
+          <w:color w:val="000000"/>
+        </w:rPr>
+        <w:t>refreshToken (string)</w:t>
       </w:r>
     </w:p>
     <w:p>
@@ -4744,29 +4213,7 @@
           <w:sz w:val="18"/>
           <w:szCs w:val="18"/>
         </w:rPr>
-        <w:t xml:space="preserve">  "</w:t>
-      </w:r>
-      <w:proofErr w:type="spellStart"/>
-      <w:r>
-        <w:rPr>
-          <w:rFonts w:ascii="Consolas" w:eastAsia="Consolas" w:hAnsi="Consolas" w:cs="Consolas"/>
-          <w:b/>
-          <w:color w:val="FFFFFF"/>
-          <w:sz w:val="18"/>
-          <w:szCs w:val="18"/>
-        </w:rPr>
-        <w:t>firstName</w:t>
-      </w:r>
-      <w:proofErr w:type="spellEnd"/>
-      <w:r>
-        <w:rPr>
-          <w:rFonts w:ascii="Consolas" w:eastAsia="Consolas" w:hAnsi="Consolas" w:cs="Consolas"/>
-          <w:b/>
-          <w:color w:val="FFFFFF"/>
-          <w:sz w:val="18"/>
-          <w:szCs w:val="18"/>
-        </w:rPr>
-        <w:t xml:space="preserve">": </w:t>
+        <w:t xml:space="preserve">  "firstName": </w:t>
       </w:r>
       <w:r>
         <w:rPr>
@@ -4776,29 +4223,7 @@
           <w:sz w:val="18"/>
           <w:szCs w:val="18"/>
         </w:rPr>
-        <w:t>"</w:t>
-      </w:r>
-      <w:proofErr w:type="spellStart"/>
-      <w:r>
-        <w:rPr>
-          <w:rFonts w:ascii="Consolas" w:eastAsia="Consolas" w:hAnsi="Consolas" w:cs="Consolas"/>
-          <w:b/>
-          <w:color w:val="A2FCA2"/>
-          <w:sz w:val="18"/>
-          <w:szCs w:val="18"/>
-        </w:rPr>
-        <w:t>Trung</w:t>
-      </w:r>
-      <w:proofErr w:type="spellEnd"/>
-      <w:r>
-        <w:rPr>
-          <w:rFonts w:ascii="Consolas" w:eastAsia="Consolas" w:hAnsi="Consolas" w:cs="Consolas"/>
-          <w:b/>
-          <w:color w:val="A2FCA2"/>
-          <w:sz w:val="18"/>
-          <w:szCs w:val="18"/>
-        </w:rPr>
-        <w:t>"</w:t>
+        <w:t>"Trung"</w:t>
       </w:r>
       <w:r>
         <w:rPr>
@@ -4857,29 +4282,7 @@
           <w:sz w:val="18"/>
           <w:szCs w:val="18"/>
         </w:rPr>
-        <w:t xml:space="preserve">  "</w:t>
-      </w:r>
-      <w:proofErr w:type="spellStart"/>
-      <w:r>
-        <w:rPr>
-          <w:rFonts w:ascii="Consolas" w:eastAsia="Consolas" w:hAnsi="Consolas" w:cs="Consolas"/>
-          <w:b/>
-          <w:color w:val="FFFFFF"/>
-          <w:sz w:val="18"/>
-          <w:szCs w:val="18"/>
-        </w:rPr>
-        <w:t>lastName</w:t>
-      </w:r>
-      <w:proofErr w:type="spellEnd"/>
-      <w:r>
-        <w:rPr>
-          <w:rFonts w:ascii="Consolas" w:eastAsia="Consolas" w:hAnsi="Consolas" w:cs="Consolas"/>
-          <w:b/>
-          <w:color w:val="FFFFFF"/>
-          <w:sz w:val="18"/>
-          <w:szCs w:val="18"/>
-        </w:rPr>
-        <w:t xml:space="preserve">": </w:t>
+        <w:t xml:space="preserve">  "lastName": </w:t>
       </w:r>
       <w:r>
         <w:rPr>
@@ -4948,29 +4351,7 @@
           <w:sz w:val="18"/>
           <w:szCs w:val="18"/>
         </w:rPr>
-        <w:t xml:space="preserve">  "</w:t>
-      </w:r>
-      <w:proofErr w:type="spellStart"/>
-      <w:r>
-        <w:rPr>
-          <w:rFonts w:ascii="Consolas" w:eastAsia="Consolas" w:hAnsi="Consolas" w:cs="Consolas"/>
-          <w:b/>
-          <w:color w:val="FFFFFF"/>
-          <w:sz w:val="18"/>
-          <w:szCs w:val="18"/>
-        </w:rPr>
-        <w:t>createdAt</w:t>
-      </w:r>
-      <w:proofErr w:type="spellEnd"/>
-      <w:r>
-        <w:rPr>
-          <w:rFonts w:ascii="Consolas" w:eastAsia="Consolas" w:hAnsi="Consolas" w:cs="Consolas"/>
-          <w:b/>
-          <w:color w:val="FFFFFF"/>
-          <w:sz w:val="18"/>
-          <w:szCs w:val="18"/>
-        </w:rPr>
-        <w:t xml:space="preserve">": </w:t>
+        <w:t xml:space="preserve">  "createdAt": </w:t>
       </w:r>
       <w:r>
         <w:rPr>
@@ -5039,29 +4420,7 @@
           <w:sz w:val="18"/>
           <w:szCs w:val="18"/>
         </w:rPr>
-        <w:t xml:space="preserve">  "</w:t>
-      </w:r>
-      <w:proofErr w:type="spellStart"/>
-      <w:r>
-        <w:rPr>
-          <w:rFonts w:ascii="Consolas" w:eastAsia="Consolas" w:hAnsi="Consolas" w:cs="Consolas"/>
-          <w:b/>
-          <w:color w:val="FFFFFF"/>
-          <w:sz w:val="18"/>
-          <w:szCs w:val="18"/>
-        </w:rPr>
-        <w:t>updatedAt</w:t>
-      </w:r>
-      <w:proofErr w:type="spellEnd"/>
-      <w:r>
-        <w:rPr>
-          <w:rFonts w:ascii="Consolas" w:eastAsia="Consolas" w:hAnsi="Consolas" w:cs="Consolas"/>
-          <w:b/>
-          <w:color w:val="FFFFFF"/>
-          <w:sz w:val="18"/>
-          <w:szCs w:val="18"/>
-        </w:rPr>
-        <w:t xml:space="preserve">": </w:t>
+        <w:t xml:space="preserve">  "updatedAt": </w:t>
       </w:r>
       <w:r>
         <w:rPr>
@@ -5199,29 +4558,7 @@
           <w:sz w:val="18"/>
           <w:szCs w:val="18"/>
         </w:rPr>
-        <w:t xml:space="preserve">  "</w:t>
-      </w:r>
-      <w:proofErr w:type="spellStart"/>
-      <w:r>
-        <w:rPr>
-          <w:rFonts w:ascii="Consolas" w:eastAsia="Consolas" w:hAnsi="Consolas" w:cs="Consolas"/>
-          <w:b/>
-          <w:color w:val="FFFFFF"/>
-          <w:sz w:val="18"/>
-          <w:szCs w:val="18"/>
-        </w:rPr>
-        <w:t>displayName</w:t>
-      </w:r>
-      <w:proofErr w:type="spellEnd"/>
-      <w:r>
-        <w:rPr>
-          <w:rFonts w:ascii="Consolas" w:eastAsia="Consolas" w:hAnsi="Consolas" w:cs="Consolas"/>
-          <w:b/>
-          <w:color w:val="FFFFFF"/>
-          <w:sz w:val="18"/>
-          <w:szCs w:val="18"/>
-        </w:rPr>
-        <w:t xml:space="preserve">": </w:t>
+        <w:t xml:space="preserve">  "displayName": </w:t>
       </w:r>
       <w:r>
         <w:rPr>
@@ -5231,29 +4568,7 @@
           <w:sz w:val="18"/>
           <w:szCs w:val="18"/>
         </w:rPr>
-        <w:t xml:space="preserve">"Huynh </w:t>
-      </w:r>
-      <w:proofErr w:type="spellStart"/>
-      <w:r>
-        <w:rPr>
-          <w:rFonts w:ascii="Consolas" w:eastAsia="Consolas" w:hAnsi="Consolas" w:cs="Consolas"/>
-          <w:b/>
-          <w:color w:val="A2FCA2"/>
-          <w:sz w:val="18"/>
-          <w:szCs w:val="18"/>
-        </w:rPr>
-        <w:t>Trung</w:t>
-      </w:r>
-      <w:proofErr w:type="spellEnd"/>
-      <w:r>
-        <w:rPr>
-          <w:rFonts w:ascii="Consolas" w:eastAsia="Consolas" w:hAnsi="Consolas" w:cs="Consolas"/>
-          <w:b/>
-          <w:color w:val="A2FCA2"/>
-          <w:sz w:val="18"/>
-          <w:szCs w:val="18"/>
-        </w:rPr>
-        <w:t>"</w:t>
+        <w:t>"Huynh Trung"</w:t>
       </w:r>
       <w:r>
         <w:rPr>
@@ -5381,29 +4696,7 @@
           <w:sz w:val="18"/>
           <w:szCs w:val="18"/>
         </w:rPr>
-        <w:t xml:space="preserve">  "</w:t>
-      </w:r>
-      <w:proofErr w:type="spellStart"/>
-      <w:r>
-        <w:rPr>
-          <w:rFonts w:ascii="Consolas" w:eastAsia="Consolas" w:hAnsi="Consolas" w:cs="Consolas"/>
-          <w:b/>
-          <w:color w:val="FFFFFF"/>
-          <w:sz w:val="18"/>
-          <w:szCs w:val="18"/>
-        </w:rPr>
-        <w:t>refreshToken</w:t>
-      </w:r>
-      <w:proofErr w:type="spellEnd"/>
-      <w:r>
-        <w:rPr>
-          <w:rFonts w:ascii="Consolas" w:eastAsia="Consolas" w:hAnsi="Consolas" w:cs="Consolas"/>
-          <w:b/>
-          <w:color w:val="FFFFFF"/>
-          <w:sz w:val="18"/>
-          <w:szCs w:val="18"/>
-        </w:rPr>
-        <w:t xml:space="preserve">": </w:t>
+        <w:t xml:space="preserve">  "refreshToken": </w:t>
       </w:r>
       <w:r>
         <w:rPr>
@@ -5541,7 +4834,13 @@
         <w:rPr>
           <w:color w:val="000000"/>
         </w:rPr>
-        <w:t>Method: GET</w:t>
+        <w:t xml:space="preserve">Method: </w:t>
+      </w:r>
+      <w:r>
+        <w:rPr>
+          <w:color w:val="000000"/>
+        </w:rPr>
+        <w:t>POST</w:t>
       </w:r>
     </w:p>
     <w:p>

</xml_diff>